<commit_message>
update the Tech Report title page templates in docx and pdf to the latest ones avaialable from DFO communications
</commit_message>
<xml_diff>
--- a/inst/rmarkdown/templates/techreport/skeleton/tech-report-cover.docx
+++ b/inst/rmarkdown/templates/techreport/skeleton/tech-report-cover.docx
@@ -1,19 +1,10 @@
 
 <file path=word/document.xml><?xml version="1.0" encoding="utf-8"?>
-<w:document xmlns:wpc="http://schemas.microsoft.com/office/word/2010/wordprocessingCanvas" xmlns:cx="http://schemas.microsoft.com/office/drawing/2014/chartex" xmlns:cx1="http://schemas.microsoft.com/office/drawing/2015/9/8/chartex" xmlns:cx2="http://schemas.microsoft.com/office/drawing/2015/10/21/chartex" xmlns:cx3="http://schemas.microsoft.com/office/drawing/2016/5/9/chartex" xmlns:cx4="http://schemas.microsoft.com/office/drawing/2016/5/10/chartex" xmlns:cx5="http://schemas.microsoft.com/office/drawing/2016/5/11/chartex" xmlns:cx6="http://schemas.microsoft.com/office/drawing/2016/5/12/chartex" xmlns:cx7="http://schemas.microsoft.com/office/drawing/2016/5/13/chartex" xmlns:cx8="http://schemas.microsoft.com/office/drawing/2016/5/14/chartex" xmlns:mc="http://schemas.openxmlformats.org/markup-compatibility/2006" xmlns:aink="http://schemas.microsoft.com/office/drawing/2016/ink" xmlns:am3d="http://schemas.microsoft.com/office/drawing/2017/model3d" xmlns:o="urn:schemas-microsoft-com:office:office" xmlns:r="http://schemas.openxmlformats.org/officeDocument/2006/relationships" xmlns:m="http://schemas.openxmlformats.org/officeDocument/2006/math" xmlns:v="urn:schemas-microsoft-com:vml" xmlns:wp14="http://schemas.microsoft.com/office/word/2010/wordprocessingDrawing" xmlns:wp="http://schemas.openxmlformats.org/drawingml/2006/wordprocessingDrawing" xmlns:w10="urn:schemas-microsoft-com:office:word" xmlns:w="http://schemas.openxmlformats.org/wordprocessingml/2006/main" xmlns:w14="http://schemas.microsoft.com/office/word/2010/wordml" xmlns:w15="http://schemas.microsoft.com/office/word/2012/wordml" xmlns:w16cex="http://schemas.microsoft.com/office/word/2018/wordml/cex" xmlns:w16cid="http://schemas.microsoft.com/office/word/2016/wordml/cid" xmlns:w16="http://schemas.microsoft.com/office/word/2018/wordml" xmlns:w16se="http://schemas.microsoft.com/office/word/2015/wordml/symex" xmlns:wpg="http://schemas.microsoft.com/office/word/2010/wordprocessingGroup" xmlns:wpi="http://schemas.microsoft.com/office/word/2010/wordprocessingInk" xmlns:wne="http://schemas.microsoft.com/office/word/2006/wordml" xmlns:wps="http://schemas.microsoft.com/office/word/2010/wordprocessingShape" mc:Ignorable="w14 w15 w16se w16cid w16 w16cex wp14">
+<w:document xmlns:wpc="http://schemas.microsoft.com/office/word/2010/wordprocessingCanvas" xmlns:cx="http://schemas.microsoft.com/office/drawing/2014/chartex" xmlns:cx1="http://schemas.microsoft.com/office/drawing/2015/9/8/chartex" xmlns:cx2="http://schemas.microsoft.com/office/drawing/2015/10/21/chartex" xmlns:cx3="http://schemas.microsoft.com/office/drawing/2016/5/9/chartex" xmlns:cx4="http://schemas.microsoft.com/office/drawing/2016/5/10/chartex" xmlns:cx5="http://schemas.microsoft.com/office/drawing/2016/5/11/chartex" xmlns:cx6="http://schemas.microsoft.com/office/drawing/2016/5/12/chartex" xmlns:cx7="http://schemas.microsoft.com/office/drawing/2016/5/13/chartex" xmlns:cx8="http://schemas.microsoft.com/office/drawing/2016/5/14/chartex" xmlns:mc="http://schemas.openxmlformats.org/markup-compatibility/2006" xmlns:aink="http://schemas.microsoft.com/office/drawing/2016/ink" xmlns:am3d="http://schemas.microsoft.com/office/drawing/2017/model3d" xmlns:o="urn:schemas-microsoft-com:office:office" xmlns:oel="http://schemas.microsoft.com/office/2019/extlst" xmlns:r="http://schemas.openxmlformats.org/officeDocument/2006/relationships" xmlns:m="http://schemas.openxmlformats.org/officeDocument/2006/math" xmlns:v="urn:schemas-microsoft-com:vml" xmlns:wp14="http://schemas.microsoft.com/office/word/2010/wordprocessingDrawing" xmlns:wp="http://schemas.openxmlformats.org/drawingml/2006/wordprocessingDrawing" xmlns:w10="urn:schemas-microsoft-com:office:word" xmlns:w="http://schemas.openxmlformats.org/wordprocessingml/2006/main" xmlns:w14="http://schemas.microsoft.com/office/word/2010/wordml" xmlns:w15="http://schemas.microsoft.com/office/word/2012/wordml" xmlns:w16cex="http://schemas.microsoft.com/office/word/2018/wordml/cex" xmlns:w16cid="http://schemas.microsoft.com/office/word/2016/wordml/cid" xmlns:w16="http://schemas.microsoft.com/office/word/2018/wordml" xmlns:w16sdtdh="http://schemas.microsoft.com/office/word/2020/wordml/sdtdatahash" xmlns:w16se="http://schemas.microsoft.com/office/word/2015/wordml/symex" xmlns:wpg="http://schemas.microsoft.com/office/word/2010/wordprocessingGroup" xmlns:wpi="http://schemas.microsoft.com/office/word/2010/wordprocessingInk" xmlns:wne="http://schemas.microsoft.com/office/word/2006/wordml" xmlns:wps="http://schemas.microsoft.com/office/word/2010/wordprocessingShape" mc:Ignorable="w14 w15 w16se w16cid w16 w16cex w16sdtdh wp14">
   <w:body>
     <w:tbl>
       <w:tblPr>
-        <w:tblStyle w:val="TableGrid"/>
         <w:tblW w:w="0" w:type="auto"/>
-        <w:tblBorders>
-          <w:top w:val="none" w:sz="0" w:space="0" w:color="auto"/>
-          <w:left w:val="none" w:sz="0" w:space="0" w:color="auto"/>
-          <w:bottom w:val="none" w:sz="0" w:space="0" w:color="auto"/>
-          <w:right w:val="none" w:sz="0" w:space="0" w:color="auto"/>
-          <w:insideH w:val="none" w:sz="0" w:space="0" w:color="auto"/>
-          <w:insideV w:val="none" w:sz="0" w:space="0" w:color="auto"/>
-        </w:tblBorders>
         <w:tblLook w:val="01E0" w:firstRow="1" w:lastRow="1" w:firstColumn="1" w:lastColumn="1" w:noHBand="0" w:noVBand="0"/>
       </w:tblPr>
       <w:tblGrid>
@@ -26,6 +17,7 @@
         <w:tc>
           <w:tcPr>
             <w:tcW w:w="9468" w:type="dxa"/>
+            <w:shd w:val="clear" w:color="auto" w:fill="auto"/>
             <w:vAlign w:val="center"/>
           </w:tcPr>
           <w:p>
@@ -36,107 +28,28 @@
               </w:tabs>
               <w:rPr>
                 <w:rFonts w:ascii="Microsoft Sans Serif" w:hAnsi="Microsoft Sans Serif" w:cs="Microsoft Sans Serif"/>
+                <w:b/>
+                <w:bCs/>
                 <w:sz w:val="36"/>
                 <w:szCs w:val="36"/>
                 <w:lang w:val="fr-CA"/>
               </w:rPr>
             </w:pPr>
+            <w:permStart w:id="1097994225" w:edGrp="everyone"/>
+            <w:proofErr w:type="spellStart"/>
             <w:r>
               <w:rPr>
                 <w:rFonts w:ascii="Microsoft Sans Serif" w:hAnsi="Microsoft Sans Serif" w:cs="Microsoft Sans Serif"/>
                 <w:b/>
+                <w:bCs/>
                 <w:sz w:val="36"/>
                 <w:szCs w:val="36"/>
                 <w:lang w:val="fr-CA"/>
               </w:rPr>
-              <w:fldChar w:fldCharType="begin">
-                <w:ffData>
-                  <w:name w:val="Text6"/>
-                  <w:enabled/>
-                  <w:calcOnExit w:val="0"/>
-                  <w:helpText w:type="text" w:val="Enter title here"/>
-                  <w:statusText w:type="text" w:val="Enter title here"/>
-                  <w:textInput>
-                    <w:default w:val="Title "/>
-                    <w:format w:val="FIRST CAPITAL"/>
-                  </w:textInput>
-                </w:ffData>
-              </w:fldChar>
+              <w:t>Title</w:t>
             </w:r>
-            <w:bookmarkStart w:id="0" w:name="Text6"/>
-            <w:r>
-              <w:rPr>
-                <w:rFonts w:ascii="Microsoft Sans Serif" w:hAnsi="Microsoft Sans Serif" w:cs="Microsoft Sans Serif"/>
-                <w:b/>
-                <w:sz w:val="36"/>
-                <w:szCs w:val="36"/>
-                <w:lang w:val="fr-CA"/>
-              </w:rPr>
-              <w:instrText xml:space="preserve"> FORMTEXT </w:instrText>
-            </w:r>
-            <w:r>
-              <w:rPr>
-                <w:rFonts w:ascii="Microsoft Sans Serif" w:hAnsi="Microsoft Sans Serif" w:cs="Microsoft Sans Serif"/>
-                <w:b/>
-                <w:sz w:val="36"/>
-                <w:szCs w:val="36"/>
-                <w:lang w:val="fr-CA"/>
-              </w:rPr>
-            </w:r>
-            <w:r>
-              <w:rPr>
-                <w:rFonts w:ascii="Microsoft Sans Serif" w:hAnsi="Microsoft Sans Serif" w:cs="Microsoft Sans Serif"/>
-                <w:b/>
-                <w:sz w:val="36"/>
-                <w:szCs w:val="36"/>
-                <w:lang w:val="fr-CA"/>
-              </w:rPr>
-              <w:fldChar w:fldCharType="separate"/>
-            </w:r>
-            <w:r>
-              <w:rPr>
-                <w:rFonts w:ascii="Microsoft Sans Serif" w:hAnsi="Microsoft Sans Serif" w:cs="Microsoft Sans Serif"/>
-                <w:b/>
-                <w:noProof/>
-                <w:sz w:val="36"/>
-                <w:szCs w:val="36"/>
-                <w:lang w:val="fr-CA"/>
-              </w:rPr>
-              <w:t xml:space="preserve">Edit the file tech-report-cover.docx and save </w:t>
-            </w:r>
-            <w:r>
-              <w:rPr>
-                <w:rFonts w:ascii="Microsoft Sans Serif" w:hAnsi="Microsoft Sans Serif" w:cs="Microsoft Sans Serif"/>
-                <w:b/>
-                <w:noProof/>
-                <w:sz w:val="36"/>
-                <w:szCs w:val="36"/>
-                <w:lang w:val="fr-CA"/>
-              </w:rPr>
-              <w:t xml:space="preserve">it </w:t>
-            </w:r>
-            <w:r>
-              <w:rPr>
-                <w:rFonts w:ascii="Microsoft Sans Serif" w:hAnsi="Microsoft Sans Serif" w:cs="Microsoft Sans Serif"/>
-                <w:b/>
-                <w:noProof/>
-                <w:sz w:val="36"/>
-                <w:szCs w:val="36"/>
-                <w:lang w:val="fr-CA"/>
-              </w:rPr>
-              <w:t>as a PDF to replace this title page</w:t>
-            </w:r>
-            <w:r>
-              <w:rPr>
-                <w:rFonts w:ascii="Microsoft Sans Serif" w:hAnsi="Microsoft Sans Serif" w:cs="Microsoft Sans Serif"/>
-                <w:b/>
-                <w:sz w:val="36"/>
-                <w:szCs w:val="36"/>
-                <w:lang w:val="fr-CA"/>
-              </w:rPr>
-              <w:fldChar w:fldCharType="end"/>
-            </w:r>
-            <w:bookmarkEnd w:id="0"/>
+            <w:permEnd w:id="1097994225"/>
+            <w:proofErr w:type="spellEnd"/>
           </w:p>
         </w:tc>
       </w:tr>
@@ -147,76 +60,8 @@
         <w:tc>
           <w:tcPr>
             <w:tcW w:w="9468" w:type="dxa"/>
+            <w:shd w:val="clear" w:color="auto" w:fill="auto"/>
           </w:tcPr>
-          <w:p>
-            <w:pPr>
-              <w:rPr>
-                <w:rFonts w:ascii="Microsoft Sans Serif" w:hAnsi="Microsoft Sans Serif" w:cs="Microsoft Sans Serif"/>
-                <w:noProof/>
-                <w:sz w:val="28"/>
-                <w:szCs w:val="28"/>
-                <w:lang w:val="fr-CA"/>
-              </w:rPr>
-            </w:pPr>
-            <w:r>
-              <w:rPr>
-                <w:rFonts w:ascii="Microsoft Sans Serif" w:hAnsi="Microsoft Sans Serif" w:cs="Microsoft Sans Serif"/>
-                <w:sz w:val="28"/>
-                <w:szCs w:val="28"/>
-                <w:lang w:val="fr-CA"/>
-              </w:rPr>
-              <w:fldChar w:fldCharType="begin">
-                <w:ffData>
-                  <w:name w:val="Text2"/>
-                  <w:enabled/>
-                  <w:calcOnExit w:val="0"/>
-                  <w:helpText w:type="text" w:val="Type Author(s) name here"/>
-                  <w:statusText w:type="text" w:val="Type Author(s) name here"/>
-                  <w:textInput>
-                    <w:default w:val="Author(s)"/>
-                    <w:format w:val="FIRST CAPITAL"/>
-                  </w:textInput>
-                </w:ffData>
-              </w:fldChar>
-            </w:r>
-            <w:bookmarkStart w:id="1" w:name="Text2"/>
-            <w:r>
-              <w:rPr>
-                <w:rFonts w:ascii="Microsoft Sans Serif" w:hAnsi="Microsoft Sans Serif" w:cs="Microsoft Sans Serif"/>
-                <w:sz w:val="28"/>
-                <w:szCs w:val="28"/>
-                <w:lang w:val="fr-CA"/>
-              </w:rPr>
-              <w:instrText xml:space="preserve"> FORMTEXT </w:instrText>
-            </w:r>
-            <w:r>
-              <w:rPr>
-                <w:rFonts w:ascii="Microsoft Sans Serif" w:hAnsi="Microsoft Sans Serif" w:cs="Microsoft Sans Serif"/>
-                <w:sz w:val="28"/>
-                <w:szCs w:val="28"/>
-                <w:lang w:val="fr-CA"/>
-              </w:rPr>
-            </w:r>
-            <w:r>
-              <w:rPr>
-                <w:rFonts w:ascii="Microsoft Sans Serif" w:hAnsi="Microsoft Sans Serif" w:cs="Microsoft Sans Serif"/>
-                <w:sz w:val="28"/>
-                <w:szCs w:val="28"/>
-                <w:lang w:val="fr-CA"/>
-              </w:rPr>
-              <w:fldChar w:fldCharType="separate"/>
-            </w:r>
-            <w:r>
-              <w:rPr>
-                <w:rFonts w:ascii="Microsoft Sans Serif" w:hAnsi="Microsoft Sans Serif" w:cs="Microsoft Sans Serif"/>
-                <w:noProof/>
-                <w:sz w:val="28"/>
-                <w:szCs w:val="28"/>
-                <w:lang w:val="fr-CA"/>
-              </w:rPr>
-              <w:t>Author(s)</w:t>
-            </w:r>
-          </w:p>
           <w:p>
             <w:pPr>
               <w:rPr>
@@ -225,36 +70,16 @@
                 <w:szCs w:val="28"/>
               </w:rPr>
             </w:pPr>
-            <w:r>
-              <w:rPr>
-                <w:rFonts w:ascii="Microsoft Sans Serif" w:hAnsi="Microsoft Sans Serif" w:cs="Microsoft Sans Serif"/>
-                <w:noProof/>
-                <w:sz w:val="28"/>
-                <w:szCs w:val="28"/>
-                <w:lang w:val="fr-CA"/>
-              </w:rPr>
-              <w:t xml:space="preserve">&lt;delete this&gt; If you are having permissions issues editing the .docx file, download a copy manually from </w:t>
-            </w:r>
-            <w:r>
-              <w:rPr>
-                <w:rFonts w:ascii="Microsoft Sans Serif" w:hAnsi="Microsoft Sans Serif" w:cs="Microsoft Sans Serif"/>
-                <w:noProof/>
-                <w:sz w:val="28"/>
-                <w:szCs w:val="28"/>
-                <w:lang w:val="fr-CA"/>
-              </w:rPr>
-              <w:t>http://bit.ly/tech-report-docx</w:t>
-            </w:r>
+            <w:permStart w:id="1925973081" w:edGrp="everyone"/>
             <w:r>
               <w:rPr>
                 <w:rFonts w:ascii="Microsoft Sans Serif" w:hAnsi="Microsoft Sans Serif" w:cs="Microsoft Sans Serif"/>
                 <w:sz w:val="28"/>
                 <w:szCs w:val="28"/>
-                <w:lang w:val="fr-CA"/>
               </w:rPr>
-              <w:fldChar w:fldCharType="end"/>
+              <w:t>Author(s)</w:t>
             </w:r>
-            <w:bookmarkEnd w:id="1"/>
+            <w:permEnd w:id="1925973081"/>
           </w:p>
         </w:tc>
       </w:tr>
@@ -265,6 +90,7 @@
         <w:tc>
           <w:tcPr>
             <w:tcW w:w="9468" w:type="dxa"/>
+            <w:shd w:val="clear" w:color="auto" w:fill="auto"/>
           </w:tcPr>
           <w:p>
             <w:pPr>
@@ -275,6 +101,8 @@
                 <w:lang w:val="fr-CA"/>
               </w:rPr>
             </w:pPr>
+            <w:permStart w:id="634062271" w:edGrp="everyone"/>
+            <w:proofErr w:type="spellStart"/>
             <w:r>
               <w:rPr>
                 <w:rFonts w:ascii="Microsoft Sans Serif" w:hAnsi="Microsoft Sans Serif" w:cs="Microsoft Sans Serif"/>
@@ -282,66 +110,10 @@
                 <w:szCs w:val="28"/>
                 <w:lang w:val="fr-CA"/>
               </w:rPr>
-              <w:fldChar w:fldCharType="begin">
-                <w:ffData>
-                  <w:name w:val="Text3"/>
-                  <w:enabled/>
-                  <w:calcOnExit w:val="0"/>
-                  <w:helpText w:type="text" w:val="Enter address here"/>
-                  <w:statusText w:type="text" w:val="Enter address here"/>
-                  <w:textInput>
-                    <w:default w:val="Address "/>
-                  </w:textInput>
-                </w:ffData>
-              </w:fldChar>
+              <w:t>Address</w:t>
             </w:r>
-            <w:bookmarkStart w:id="2" w:name="Text3"/>
-            <w:r>
-              <w:rPr>
-                <w:rFonts w:ascii="Microsoft Sans Serif" w:hAnsi="Microsoft Sans Serif" w:cs="Microsoft Sans Serif"/>
-                <w:sz w:val="28"/>
-                <w:szCs w:val="28"/>
-                <w:lang w:val="fr-CA"/>
-              </w:rPr>
-              <w:instrText xml:space="preserve"> FORMTEXT </w:instrText>
-            </w:r>
-            <w:r>
-              <w:rPr>
-                <w:rFonts w:ascii="Microsoft Sans Serif" w:hAnsi="Microsoft Sans Serif" w:cs="Microsoft Sans Serif"/>
-                <w:sz w:val="28"/>
-                <w:szCs w:val="28"/>
-                <w:lang w:val="fr-CA"/>
-              </w:rPr>
-            </w:r>
-            <w:r>
-              <w:rPr>
-                <w:rFonts w:ascii="Microsoft Sans Serif" w:hAnsi="Microsoft Sans Serif" w:cs="Microsoft Sans Serif"/>
-                <w:sz w:val="28"/>
-                <w:szCs w:val="28"/>
-                <w:lang w:val="fr-CA"/>
-              </w:rPr>
-              <w:fldChar w:fldCharType="separate"/>
-            </w:r>
-            <w:r>
-              <w:rPr>
-                <w:rFonts w:ascii="Microsoft Sans Serif" w:hAnsi="Microsoft Sans Serif" w:cs="Microsoft Sans Serif"/>
-                <w:noProof/>
-                <w:sz w:val="28"/>
-                <w:szCs w:val="28"/>
-                <w:lang w:val="fr-CA"/>
-              </w:rPr>
-              <w:t xml:space="preserve">Address </w:t>
-            </w:r>
-            <w:r>
-              <w:rPr>
-                <w:rFonts w:ascii="Microsoft Sans Serif" w:hAnsi="Microsoft Sans Serif" w:cs="Microsoft Sans Serif"/>
-                <w:sz w:val="28"/>
-                <w:szCs w:val="28"/>
-                <w:lang w:val="fr-CA"/>
-              </w:rPr>
-              <w:fldChar w:fldCharType="end"/>
-            </w:r>
-            <w:bookmarkEnd w:id="2"/>
+            <w:permEnd w:id="634062271"/>
+            <w:proofErr w:type="spellEnd"/>
           </w:p>
         </w:tc>
       </w:tr>
@@ -352,6 +124,7 @@
         <w:tc>
           <w:tcPr>
             <w:tcW w:w="9468" w:type="dxa"/>
+            <w:shd w:val="clear" w:color="auto" w:fill="auto"/>
           </w:tcPr>
           <w:p>
             <w:pPr>
@@ -362,6 +135,8 @@
                 <w:lang w:val="fr-CA"/>
               </w:rPr>
             </w:pPr>
+            <w:permStart w:id="2118853603" w:edGrp="everyone"/>
+            <w:proofErr w:type="spellStart"/>
             <w:r>
               <w:rPr>
                 <w:rFonts w:ascii="Microsoft Sans Serif" w:hAnsi="Microsoft Sans Serif" w:cs="Microsoft Sans Serif"/>
@@ -369,66 +144,10 @@
                 <w:szCs w:val="28"/>
                 <w:lang w:val="fr-CA"/>
               </w:rPr>
-              <w:fldChar w:fldCharType="begin">
-                <w:ffData>
-                  <w:name w:val="Text4"/>
-                  <w:enabled/>
-                  <w:calcOnExit w:val="0"/>
-                  <w:helpText w:type="text" w:val="Insert the Year"/>
-                  <w:statusText w:type="text" w:val="Insert the Year"/>
-                  <w:textInput>
-                    <w:default w:val="Year"/>
-                  </w:textInput>
-                </w:ffData>
-              </w:fldChar>
-            </w:r>
-            <w:bookmarkStart w:id="3" w:name="Text4"/>
-            <w:r>
-              <w:rPr>
-                <w:rFonts w:ascii="Microsoft Sans Serif" w:hAnsi="Microsoft Sans Serif" w:cs="Microsoft Sans Serif"/>
-                <w:sz w:val="28"/>
-                <w:szCs w:val="28"/>
-                <w:lang w:val="fr-CA"/>
-              </w:rPr>
-              <w:instrText xml:space="preserve"> FORMTEXT </w:instrText>
-            </w:r>
-            <w:r>
-              <w:rPr>
-                <w:rFonts w:ascii="Microsoft Sans Serif" w:hAnsi="Microsoft Sans Serif" w:cs="Microsoft Sans Serif"/>
-                <w:sz w:val="28"/>
-                <w:szCs w:val="28"/>
-                <w:lang w:val="fr-CA"/>
-              </w:rPr>
-            </w:r>
-            <w:r>
-              <w:rPr>
-                <w:rFonts w:ascii="Microsoft Sans Serif" w:hAnsi="Microsoft Sans Serif" w:cs="Microsoft Sans Serif"/>
-                <w:sz w:val="28"/>
-                <w:szCs w:val="28"/>
-                <w:lang w:val="fr-CA"/>
-              </w:rPr>
-              <w:fldChar w:fldCharType="separate"/>
-            </w:r>
-            <w:r>
-              <w:rPr>
-                <w:rFonts w:ascii="Microsoft Sans Serif" w:hAnsi="Microsoft Sans Serif" w:cs="Microsoft Sans Serif"/>
-                <w:noProof/>
-                <w:sz w:val="28"/>
-                <w:szCs w:val="28"/>
-                <w:lang w:val="fr-CA"/>
-              </w:rPr>
               <w:t>Year</w:t>
             </w:r>
-            <w:r>
-              <w:rPr>
-                <w:rFonts w:ascii="Microsoft Sans Serif" w:hAnsi="Microsoft Sans Serif" w:cs="Microsoft Sans Serif"/>
-                <w:sz w:val="28"/>
-                <w:szCs w:val="28"/>
-                <w:lang w:val="fr-CA"/>
-              </w:rPr>
-              <w:fldChar w:fldCharType="end"/>
-            </w:r>
-            <w:bookmarkEnd w:id="3"/>
+            <w:permEnd w:id="2118853603"/>
+            <w:proofErr w:type="spellEnd"/>
           </w:p>
         </w:tc>
       </w:tr>
@@ -436,6 +155,7 @@
         <w:tc>
           <w:tcPr>
             <w:tcW w:w="9468" w:type="dxa"/>
+            <w:shd w:val="clear" w:color="auto" w:fill="auto"/>
           </w:tcPr>
           <w:p>
             <w:pPr>
@@ -472,7 +192,7 @@
                 <w:sz w:val="36"/>
                 <w:szCs w:val="36"/>
               </w:rPr>
-              <w:t xml:space="preserve">Fisheries and Aquatic Sciences </w:t>
+              <w:t>Fisheries and Aquatic Sciences</w:t>
             </w:r>
             <w:r>
               <w:rPr>
@@ -481,20 +201,9 @@
                 <w:sz w:val="36"/>
                 <w:szCs w:val="36"/>
               </w:rPr>
-              <w:fldChar w:fldCharType="begin">
-                <w:ffData>
-                  <w:name w:val="Text7"/>
-                  <w:enabled/>
-                  <w:calcOnExit w:val="0"/>
-                  <w:helpText w:type="text" w:val="Enter Series number here"/>
-                  <w:statusText w:type="text" w:val="Enter Series number here"/>
-                  <w:textInput>
-                    <w:default w:val="####"/>
-                  </w:textInput>
-                </w:ffData>
-              </w:fldChar>
+              <w:t xml:space="preserve"> </w:t>
             </w:r>
-            <w:bookmarkStart w:id="4" w:name="Text7"/>
+            <w:permStart w:id="252712674" w:edGrp="everyone"/>
             <w:r>
               <w:rPr>
                 <w:rFonts w:ascii="Microsoft Sans Serif" w:hAnsi="Microsoft Sans Serif" w:cs="Microsoft Sans Serif"/>
@@ -502,45 +211,9 @@
                 <w:sz w:val="36"/>
                 <w:szCs w:val="36"/>
               </w:rPr>
-              <w:instrText xml:space="preserve"> FORMTEXT </w:instrText>
-            </w:r>
-            <w:r>
-              <w:rPr>
-                <w:rFonts w:ascii="Microsoft Sans Serif" w:hAnsi="Microsoft Sans Serif" w:cs="Microsoft Sans Serif"/>
-                <w:b/>
-                <w:sz w:val="36"/>
-                <w:szCs w:val="36"/>
-              </w:rPr>
-            </w:r>
-            <w:r>
-              <w:rPr>
-                <w:rFonts w:ascii="Microsoft Sans Serif" w:hAnsi="Microsoft Sans Serif" w:cs="Microsoft Sans Serif"/>
-                <w:b/>
-                <w:sz w:val="36"/>
-                <w:szCs w:val="36"/>
-              </w:rPr>
-              <w:fldChar w:fldCharType="separate"/>
-            </w:r>
-            <w:r>
-              <w:rPr>
-                <w:rFonts w:ascii="Microsoft Sans Serif" w:hAnsi="Microsoft Sans Serif" w:cs="Microsoft Sans Serif"/>
-                <w:b/>
-                <w:noProof/>
-                <w:sz w:val="36"/>
-                <w:szCs w:val="36"/>
-              </w:rPr>
               <w:t>####</w:t>
             </w:r>
-            <w:r>
-              <w:rPr>
-                <w:rFonts w:ascii="Microsoft Sans Serif" w:hAnsi="Microsoft Sans Serif" w:cs="Microsoft Sans Serif"/>
-                <w:b/>
-                <w:sz w:val="36"/>
-                <w:szCs w:val="36"/>
-              </w:rPr>
-              <w:fldChar w:fldCharType="end"/>
-            </w:r>
-            <w:bookmarkEnd w:id="4"/>
+            <w:permEnd w:id="252712674"/>
           </w:p>
         </w:tc>
       </w:tr>
@@ -554,8 +227,12 @@
           <w:szCs w:val="40"/>
         </w:rPr>
         <w:sectPr>
-          <w:headerReference w:type="default" r:id="rId7"/>
-          <w:footerReference w:type="default" r:id="rId8"/>
+          <w:headerReference w:type="even" r:id="rId7"/>
+          <w:headerReference w:type="default" r:id="rId8"/>
+          <w:footerReference w:type="even" r:id="rId9"/>
+          <w:footerReference w:type="default" r:id="rId10"/>
+          <w:headerReference w:type="first" r:id="rId11"/>
+          <w:footerReference w:type="first" r:id="rId12"/>
           <w:type w:val="continuous"/>
           <w:pgSz w:w="12240" w:h="15840" w:code="1"/>
           <w:pgMar w:top="1440" w:right="1440" w:bottom="562" w:left="1440" w:header="720" w:footer="720" w:gutter="0"/>
@@ -586,7 +263,7 @@
 </file>
 
 <file path=word/endnotes.xml><?xml version="1.0" encoding="utf-8"?>
-<w:endnotes xmlns:wpc="http://schemas.microsoft.com/office/word/2010/wordprocessingCanvas" xmlns:cx="http://schemas.microsoft.com/office/drawing/2014/chartex" xmlns:cx1="http://schemas.microsoft.com/office/drawing/2015/9/8/chartex" xmlns:cx2="http://schemas.microsoft.com/office/drawing/2015/10/21/chartex" xmlns:cx3="http://schemas.microsoft.com/office/drawing/2016/5/9/chartex" xmlns:cx4="http://schemas.microsoft.com/office/drawing/2016/5/10/chartex" xmlns:cx5="http://schemas.microsoft.com/office/drawing/2016/5/11/chartex" xmlns:cx6="http://schemas.microsoft.com/office/drawing/2016/5/12/chartex" xmlns:cx7="http://schemas.microsoft.com/office/drawing/2016/5/13/chartex" xmlns:cx8="http://schemas.microsoft.com/office/drawing/2016/5/14/chartex" xmlns:mc="http://schemas.openxmlformats.org/markup-compatibility/2006" xmlns:aink="http://schemas.microsoft.com/office/drawing/2016/ink" xmlns:am3d="http://schemas.microsoft.com/office/drawing/2017/model3d" xmlns:o="urn:schemas-microsoft-com:office:office" xmlns:r="http://schemas.openxmlformats.org/officeDocument/2006/relationships" xmlns:m="http://schemas.openxmlformats.org/officeDocument/2006/math" xmlns:v="urn:schemas-microsoft-com:vml" xmlns:wp14="http://schemas.microsoft.com/office/word/2010/wordprocessingDrawing" xmlns:wp="http://schemas.openxmlformats.org/drawingml/2006/wordprocessingDrawing" xmlns:w10="urn:schemas-microsoft-com:office:word" xmlns:w="http://schemas.openxmlformats.org/wordprocessingml/2006/main" xmlns:w14="http://schemas.microsoft.com/office/word/2010/wordml" xmlns:w15="http://schemas.microsoft.com/office/word/2012/wordml" xmlns:w16cex="http://schemas.microsoft.com/office/word/2018/wordml/cex" xmlns:w16cid="http://schemas.microsoft.com/office/word/2016/wordml/cid" xmlns:w16="http://schemas.microsoft.com/office/word/2018/wordml" xmlns:w16se="http://schemas.microsoft.com/office/word/2015/wordml/symex" xmlns:wpg="http://schemas.microsoft.com/office/word/2010/wordprocessingGroup" xmlns:wpi="http://schemas.microsoft.com/office/word/2010/wordprocessingInk" xmlns:wne="http://schemas.microsoft.com/office/word/2006/wordml" xmlns:wps="http://schemas.microsoft.com/office/word/2010/wordprocessingShape" mc:Ignorable="w14 w15 w16se w16cid w16 w16cex wp14">
+<w:endnotes xmlns:wpc="http://schemas.microsoft.com/office/word/2010/wordprocessingCanvas" xmlns:cx="http://schemas.microsoft.com/office/drawing/2014/chartex" xmlns:cx1="http://schemas.microsoft.com/office/drawing/2015/9/8/chartex" xmlns:cx2="http://schemas.microsoft.com/office/drawing/2015/10/21/chartex" xmlns:cx3="http://schemas.microsoft.com/office/drawing/2016/5/9/chartex" xmlns:cx4="http://schemas.microsoft.com/office/drawing/2016/5/10/chartex" xmlns:cx5="http://schemas.microsoft.com/office/drawing/2016/5/11/chartex" xmlns:cx6="http://schemas.microsoft.com/office/drawing/2016/5/12/chartex" xmlns:cx7="http://schemas.microsoft.com/office/drawing/2016/5/13/chartex" xmlns:cx8="http://schemas.microsoft.com/office/drawing/2016/5/14/chartex" xmlns:mc="http://schemas.openxmlformats.org/markup-compatibility/2006" xmlns:aink="http://schemas.microsoft.com/office/drawing/2016/ink" xmlns:am3d="http://schemas.microsoft.com/office/drawing/2017/model3d" xmlns:o="urn:schemas-microsoft-com:office:office" xmlns:oel="http://schemas.microsoft.com/office/2019/extlst" xmlns:r="http://schemas.openxmlformats.org/officeDocument/2006/relationships" xmlns:m="http://schemas.openxmlformats.org/officeDocument/2006/math" xmlns:v="urn:schemas-microsoft-com:vml" xmlns:wp14="http://schemas.microsoft.com/office/word/2010/wordprocessingDrawing" xmlns:wp="http://schemas.openxmlformats.org/drawingml/2006/wordprocessingDrawing" xmlns:w10="urn:schemas-microsoft-com:office:word" xmlns:w="http://schemas.openxmlformats.org/wordprocessingml/2006/main" xmlns:w14="http://schemas.microsoft.com/office/word/2010/wordml" xmlns:w15="http://schemas.microsoft.com/office/word/2012/wordml" xmlns:w16cex="http://schemas.microsoft.com/office/word/2018/wordml/cex" xmlns:w16cid="http://schemas.microsoft.com/office/word/2016/wordml/cid" xmlns:w16="http://schemas.microsoft.com/office/word/2018/wordml" xmlns:w16sdtdh="http://schemas.microsoft.com/office/word/2020/wordml/sdtdatahash" xmlns:w16se="http://schemas.microsoft.com/office/word/2015/wordml/symex" xmlns:wpg="http://schemas.microsoft.com/office/word/2010/wordprocessingGroup" xmlns:wpi="http://schemas.microsoft.com/office/word/2010/wordprocessingInk" xmlns:wne="http://schemas.microsoft.com/office/word/2006/wordml" xmlns:wps="http://schemas.microsoft.com/office/word/2010/wordprocessingShape" mc:Ignorable="w14 w15 w16se w16cid w16 w16cex w16sdtdh wp14">
   <w:endnote w:type="separator" w:id="-1">
     <w:p>
       <w:r>
@@ -605,7 +282,17 @@
 </file>
 
 <file path=word/footer1.xml><?xml version="1.0" encoding="utf-8"?>
-<w:ftr xmlns:wpc="http://schemas.microsoft.com/office/word/2010/wordprocessingCanvas" xmlns:cx="http://schemas.microsoft.com/office/drawing/2014/chartex" xmlns:cx1="http://schemas.microsoft.com/office/drawing/2015/9/8/chartex" xmlns:cx2="http://schemas.microsoft.com/office/drawing/2015/10/21/chartex" xmlns:cx3="http://schemas.microsoft.com/office/drawing/2016/5/9/chartex" xmlns:cx4="http://schemas.microsoft.com/office/drawing/2016/5/10/chartex" xmlns:cx5="http://schemas.microsoft.com/office/drawing/2016/5/11/chartex" xmlns:cx6="http://schemas.microsoft.com/office/drawing/2016/5/12/chartex" xmlns:cx7="http://schemas.microsoft.com/office/drawing/2016/5/13/chartex" xmlns:cx8="http://schemas.microsoft.com/office/drawing/2016/5/14/chartex" xmlns:mc="http://schemas.openxmlformats.org/markup-compatibility/2006" xmlns:aink="http://schemas.microsoft.com/office/drawing/2016/ink" xmlns:am3d="http://schemas.microsoft.com/office/drawing/2017/model3d" xmlns:o="urn:schemas-microsoft-com:office:office" xmlns:r="http://schemas.openxmlformats.org/officeDocument/2006/relationships" xmlns:m="http://schemas.openxmlformats.org/officeDocument/2006/math" xmlns:v="urn:schemas-microsoft-com:vml" xmlns:wp14="http://schemas.microsoft.com/office/word/2010/wordprocessingDrawing" xmlns:wp="http://schemas.openxmlformats.org/drawingml/2006/wordprocessingDrawing" xmlns:w10="urn:schemas-microsoft-com:office:word" xmlns:w="http://schemas.openxmlformats.org/wordprocessingml/2006/main" xmlns:w14="http://schemas.microsoft.com/office/word/2010/wordml" xmlns:w15="http://schemas.microsoft.com/office/word/2012/wordml" xmlns:w16cex="http://schemas.microsoft.com/office/word/2018/wordml/cex" xmlns:w16cid="http://schemas.microsoft.com/office/word/2016/wordml/cid" xmlns:w16="http://schemas.microsoft.com/office/word/2018/wordml" xmlns:w16se="http://schemas.microsoft.com/office/word/2015/wordml/symex" xmlns:wpg="http://schemas.microsoft.com/office/word/2010/wordprocessingGroup" xmlns:wpi="http://schemas.microsoft.com/office/word/2010/wordprocessingInk" xmlns:wne="http://schemas.microsoft.com/office/word/2006/wordml" xmlns:wps="http://schemas.microsoft.com/office/word/2010/wordprocessingShape" mc:Ignorable="w14 w15 w16se w16cid w16 w16cex wp14">
+<w:ftr xmlns:wpc="http://schemas.microsoft.com/office/word/2010/wordprocessingCanvas" xmlns:cx="http://schemas.microsoft.com/office/drawing/2014/chartex" xmlns:cx1="http://schemas.microsoft.com/office/drawing/2015/9/8/chartex" xmlns:cx2="http://schemas.microsoft.com/office/drawing/2015/10/21/chartex" xmlns:cx3="http://schemas.microsoft.com/office/drawing/2016/5/9/chartex" xmlns:cx4="http://schemas.microsoft.com/office/drawing/2016/5/10/chartex" xmlns:cx5="http://schemas.microsoft.com/office/drawing/2016/5/11/chartex" xmlns:cx6="http://schemas.microsoft.com/office/drawing/2016/5/12/chartex" xmlns:cx7="http://schemas.microsoft.com/office/drawing/2016/5/13/chartex" xmlns:cx8="http://schemas.microsoft.com/office/drawing/2016/5/14/chartex" xmlns:mc="http://schemas.openxmlformats.org/markup-compatibility/2006" xmlns:aink="http://schemas.microsoft.com/office/drawing/2016/ink" xmlns:am3d="http://schemas.microsoft.com/office/drawing/2017/model3d" xmlns:o="urn:schemas-microsoft-com:office:office" xmlns:oel="http://schemas.microsoft.com/office/2019/extlst" xmlns:r="http://schemas.openxmlformats.org/officeDocument/2006/relationships" xmlns:m="http://schemas.openxmlformats.org/officeDocument/2006/math" xmlns:v="urn:schemas-microsoft-com:vml" xmlns:wp14="http://schemas.microsoft.com/office/word/2010/wordprocessingDrawing" xmlns:wp="http://schemas.openxmlformats.org/drawingml/2006/wordprocessingDrawing" xmlns:w10="urn:schemas-microsoft-com:office:word" xmlns:w="http://schemas.openxmlformats.org/wordprocessingml/2006/main" xmlns:w14="http://schemas.microsoft.com/office/word/2010/wordml" xmlns:w15="http://schemas.microsoft.com/office/word/2012/wordml" xmlns:w16cex="http://schemas.microsoft.com/office/word/2018/wordml/cex" xmlns:w16cid="http://schemas.microsoft.com/office/word/2016/wordml/cid" xmlns:w16="http://schemas.microsoft.com/office/word/2018/wordml" xmlns:w16sdtdh="http://schemas.microsoft.com/office/word/2020/wordml/sdtdatahash" xmlns:w16se="http://schemas.microsoft.com/office/word/2015/wordml/symex" xmlns:wpg="http://schemas.microsoft.com/office/word/2010/wordprocessingGroup" xmlns:wpi="http://schemas.microsoft.com/office/word/2010/wordprocessingInk" xmlns:wne="http://schemas.microsoft.com/office/word/2006/wordml" xmlns:wps="http://schemas.microsoft.com/office/word/2010/wordprocessingShape" mc:Ignorable="w14 w15 w16se w16cid w16 w16cex w16sdtdh wp14">
+  <w:p>
+    <w:pPr>
+      <w:pStyle w:val="Footer"/>
+    </w:pPr>
+  </w:p>
+</w:ftr>
+</file>
+
+<file path=word/footer2.xml><?xml version="1.0" encoding="utf-8"?>
+<w:ftr xmlns:wpc="http://schemas.microsoft.com/office/word/2010/wordprocessingCanvas" xmlns:cx="http://schemas.microsoft.com/office/drawing/2014/chartex" xmlns:cx1="http://schemas.microsoft.com/office/drawing/2015/9/8/chartex" xmlns:cx2="http://schemas.microsoft.com/office/drawing/2015/10/21/chartex" xmlns:cx3="http://schemas.microsoft.com/office/drawing/2016/5/9/chartex" xmlns:cx4="http://schemas.microsoft.com/office/drawing/2016/5/10/chartex" xmlns:cx5="http://schemas.microsoft.com/office/drawing/2016/5/11/chartex" xmlns:cx6="http://schemas.microsoft.com/office/drawing/2016/5/12/chartex" xmlns:cx7="http://schemas.microsoft.com/office/drawing/2016/5/13/chartex" xmlns:cx8="http://schemas.microsoft.com/office/drawing/2016/5/14/chartex" xmlns:mc="http://schemas.openxmlformats.org/markup-compatibility/2006" xmlns:aink="http://schemas.microsoft.com/office/drawing/2016/ink" xmlns:am3d="http://schemas.microsoft.com/office/drawing/2017/model3d" xmlns:o="urn:schemas-microsoft-com:office:office" xmlns:oel="http://schemas.microsoft.com/office/2019/extlst" xmlns:r="http://schemas.openxmlformats.org/officeDocument/2006/relationships" xmlns:m="http://schemas.openxmlformats.org/officeDocument/2006/math" xmlns:v="urn:schemas-microsoft-com:vml" xmlns:wp14="http://schemas.microsoft.com/office/word/2010/wordprocessingDrawing" xmlns:wp="http://schemas.openxmlformats.org/drawingml/2006/wordprocessingDrawing" xmlns:w10="urn:schemas-microsoft-com:office:word" xmlns:w="http://schemas.openxmlformats.org/wordprocessingml/2006/main" xmlns:w14="http://schemas.microsoft.com/office/word/2010/wordml" xmlns:w15="http://schemas.microsoft.com/office/word/2012/wordml" xmlns:w16cex="http://schemas.microsoft.com/office/word/2018/wordml/cex" xmlns:w16cid="http://schemas.microsoft.com/office/word/2016/wordml/cid" xmlns:w16="http://schemas.microsoft.com/office/word/2018/wordml" xmlns:w16sdtdh="http://schemas.microsoft.com/office/word/2020/wordml/sdtdatahash" xmlns:w16se="http://schemas.microsoft.com/office/word/2015/wordml/symex" xmlns:wpg="http://schemas.microsoft.com/office/word/2010/wordprocessingGroup" xmlns:wpi="http://schemas.microsoft.com/office/word/2010/wordprocessingInk" xmlns:wne="http://schemas.microsoft.com/office/word/2006/wordml" xmlns:wps="http://schemas.microsoft.com/office/word/2010/wordprocessingShape" mc:Ignorable="w14 w15 w16se w16cid w16 w16cex w16sdtdh wp14">
   <w:p>
     <w:pPr>
       <w:pStyle w:val="Footer"/>
@@ -621,7 +308,7 @@
       <mc:AlternateContent>
         <mc:Choice Requires="wps">
           <w:drawing>
-            <wp:anchor distT="0" distB="0" distL="114300" distR="114300" simplePos="0" relativeHeight="251658240" behindDoc="0" locked="0" layoutInCell="0" allowOverlap="1" wp14:anchorId="655974CF" wp14:editId="33E30DFB">
+            <wp:anchor distT="0" distB="0" distL="114300" distR="114300" simplePos="0" relativeHeight="251658240" behindDoc="0" locked="0" layoutInCell="0" allowOverlap="1" wp14:anchorId="471DB6B1" wp14:editId="6189FC21">
               <wp:simplePos x="0" y="0"/>
               <wp:positionH relativeFrom="column">
                 <wp:posOffset>4950460</wp:posOffset>
@@ -630,9 +317,9 @@
                 <wp:posOffset>-27940</wp:posOffset>
               </wp:positionV>
               <wp:extent cx="1116965" cy="413385"/>
-              <wp:effectExtent l="0" t="0" r="0" b="0"/>
+              <wp:effectExtent l="0" t="635" r="0" b="0"/>
               <wp:wrapNone/>
-              <wp:docPr id="4" name="Text Box 5"/>
+              <wp:docPr id="2" name="Text Box 5"/>
               <wp:cNvGraphicFramePr>
                 <a:graphicFrameLocks xmlns:a="http://schemas.openxmlformats.org/drawingml/2006/main"/>
               </wp:cNvGraphicFramePr>
@@ -640,7 +327,7 @@
                 <a:graphicData uri="http://schemas.microsoft.com/office/word/2010/wordprocessingShape">
                   <wps:wsp>
                     <wps:cNvSpPr txBox="1">
-                      <a:spLocks/>
+                      <a:spLocks noChangeArrowheads="1"/>
                     </wps:cNvSpPr>
                     <wps:spPr bwMode="auto">
                       <a:xfrm>
@@ -677,12 +364,12 @@
                               <w:noProof/>
                             </w:rPr>
                             <w:drawing>
-                              <wp:inline distT="0" distB="0" distL="0" distR="0" wp14:anchorId="43D54346" wp14:editId="6782B622">
-                                <wp:extent cx="933450" cy="223520"/>
+                              <wp:inline distT="0" distB="0" distL="0" distR="0" wp14:anchorId="51FA66E4" wp14:editId="11BA8C31">
+                                <wp:extent cx="933450" cy="228600"/>
                                 <wp:effectExtent l="0" t="0" r="0" b="0"/>
-                                <wp:docPr id="3" name="Picture 1"/>
+                                <wp:docPr id="4" name="Picture 1"/>
                                 <wp:cNvGraphicFramePr>
-                                  <a:graphicFrameLocks xmlns:a="http://schemas.openxmlformats.org/drawingml/2006/main"/>
+                                  <a:graphicFrameLocks xmlns:a="http://schemas.openxmlformats.org/drawingml/2006/main" noChangeAspect="1"/>
                                 </wp:cNvGraphicFramePr>
                                 <a:graphic xmlns:a="http://schemas.openxmlformats.org/drawingml/2006/main">
                                   <a:graphicData uri="http://schemas.openxmlformats.org/drawingml/2006/picture">
@@ -690,7 +377,7 @@
                                       <pic:nvPicPr>
                                         <pic:cNvPr id="0" name="Picture 1"/>
                                         <pic:cNvPicPr>
-                                          <a:picLocks/>
+                                          <a:picLocks noChangeAspect="1" noChangeArrowheads="1"/>
                                         </pic:cNvPicPr>
                                       </pic:nvPicPr>
                                       <pic:blipFill>
@@ -709,7 +396,7 @@
                                       <pic:spPr bwMode="auto">
                                         <a:xfrm>
                                           <a:off x="0" y="0"/>
-                                          <a:ext cx="933450" cy="223520"/>
+                                          <a:ext cx="933450" cy="228600"/>
                                         </a:xfrm>
                                         <a:prstGeom prst="rect">
                                           <a:avLst/>
@@ -745,12 +432,11 @@
         </mc:Choice>
         <mc:Fallback>
           <w:pict>
-            <v:shapetype id="_x0000_t202" coordsize="21600,21600" o:spt="202" path="m,l,21600r21600,l21600,xe">
+            <v:shapetype w14:anchorId="471DB6B1" id="_x0000_t202" coordsize="21600,21600" o:spt="202" path="m,l,21600r21600,l21600,xe">
               <v:stroke joinstyle="miter"/>
               <v:path gradientshapeok="t" o:connecttype="rect"/>
             </v:shapetype>
-            <v:shape id="Text Box 5" o:spid="_x0000_s1026" type="#_x0000_t202" style="position:absolute;left:0;text-align:left;margin-left:389.8pt;margin-top:-2.2pt;width:87.95pt;height:32.55pt;z-index:251658240;visibility:visible;mso-wrap-style:none;mso-width-percent:0;mso-height-percent:0;mso-wrap-distance-left:9pt;mso-wrap-distance-top:0;mso-wrap-distance-right:9pt;mso-wrap-distance-bottom:0;mso-position-horizontal:absolute;mso-position-horizontal-relative:text;mso-position-vertical:absolute;mso-position-vertical-relative:text;mso-width-percent:0;mso-height-percent:0;mso-width-relative:page;mso-height-relative:page;v-text-anchor:top" o:gfxdata="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" o:allowincell="f" stroked="f">
-              <v:path arrowok="t"/>
+            <v:shape id="Text Box 5" o:spid="_x0000_s1026" type="#_x0000_t202" style="position:absolute;left:0;text-align:left;margin-left:389.8pt;margin-top:-2.2pt;width:87.95pt;height:32.55pt;z-index:251658240;visibility:visible;mso-wrap-style:none;mso-width-percent:0;mso-height-percent:0;mso-wrap-distance-left:9pt;mso-wrap-distance-top:0;mso-wrap-distance-right:9pt;mso-wrap-distance-bottom:0;mso-position-horizontal:absolute;mso-position-horizontal-relative:text;mso-position-vertical:absolute;mso-position-vertical-relative:text;mso-width-percent:0;mso-height-percent:0;mso-width-relative:page;mso-height-relative:page;v-text-anchor:top" o:gfxdata="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" o:allowincell="f" stroked="f">
               <v:textbox>
                 <w:txbxContent>
                   <w:p>
@@ -759,12 +445,12 @@
                         <w:noProof/>
                       </w:rPr>
                       <w:drawing>
-                        <wp:inline distT="0" distB="0" distL="0" distR="0">
-                          <wp:extent cx="933450" cy="223520"/>
+                        <wp:inline distT="0" distB="0" distL="0" distR="0" wp14:anchorId="51FA66E4" wp14:editId="11BA8C31">
+                          <wp:extent cx="933450" cy="228600"/>
                           <wp:effectExtent l="0" t="0" r="0" b="0"/>
-                          <wp:docPr id="3" name="Picture 1"/>
+                          <wp:docPr id="4" name="Picture 1"/>
                           <wp:cNvGraphicFramePr>
-                            <a:graphicFrameLocks xmlns:a="http://schemas.openxmlformats.org/drawingml/2006/main"/>
+                            <a:graphicFrameLocks xmlns:a="http://schemas.openxmlformats.org/drawingml/2006/main" noChangeAspect="1"/>
                           </wp:cNvGraphicFramePr>
                           <a:graphic xmlns:a="http://schemas.openxmlformats.org/drawingml/2006/main">
                             <a:graphicData uri="http://schemas.openxmlformats.org/drawingml/2006/picture">
@@ -772,7 +458,7 @@
                                 <pic:nvPicPr>
                                   <pic:cNvPr id="0" name="Picture 1"/>
                                   <pic:cNvPicPr>
-                                    <a:picLocks/>
+                                    <a:picLocks noChangeAspect="1" noChangeArrowheads="1"/>
                                   </pic:cNvPicPr>
                                 </pic:nvPicPr>
                                 <pic:blipFill>
@@ -791,7 +477,7 @@
                                 <pic:spPr bwMode="auto">
                                   <a:xfrm>
                                     <a:off x="0" y="0"/>
-                                    <a:ext cx="933450" cy="223520"/>
+                                    <a:ext cx="933450" cy="228600"/>
                                   </a:xfrm>
                                   <a:prstGeom prst="rect">
                                     <a:avLst/>
@@ -822,7 +508,7 @@
       <mc:AlternateContent>
         <mc:Choice Requires="wps">
           <w:drawing>
-            <wp:anchor distT="0" distB="0" distL="114300" distR="114300" simplePos="0" relativeHeight="251657216" behindDoc="0" locked="0" layoutInCell="1" allowOverlap="1" wp14:anchorId="289C156D" wp14:editId="06EEB5C4">
+            <wp:anchor distT="0" distB="0" distL="114300" distR="114300" simplePos="0" relativeHeight="251657216" behindDoc="0" locked="0" layoutInCell="1" allowOverlap="1" wp14:anchorId="59F68482" wp14:editId="4B1CC86B">
               <wp:simplePos x="0" y="0"/>
               <wp:positionH relativeFrom="column">
                 <wp:posOffset>-114300</wp:posOffset>
@@ -831,7 +517,7 @@
                 <wp:posOffset>-27940</wp:posOffset>
               </wp:positionV>
               <wp:extent cx="3023870" cy="588010"/>
-              <wp:effectExtent l="0" t="0" r="0" b="0"/>
+              <wp:effectExtent l="0" t="635" r="0" b="1905"/>
               <wp:wrapNone/>
               <wp:docPr id="1" name="Text Box 4"/>
               <wp:cNvGraphicFramePr>
@@ -841,7 +527,7 @@
                 <a:graphicData uri="http://schemas.microsoft.com/office/word/2010/wordprocessingShape">
                   <wps:wsp>
                     <wps:cNvSpPr txBox="1">
-                      <a:spLocks/>
+                      <a:spLocks noChangeArrowheads="1"/>
                     </wps:cNvSpPr>
                     <wps:spPr bwMode="auto">
                       <a:xfrm>
@@ -878,12 +564,12 @@
                               <w:noProof/>
                             </w:rPr>
                             <w:drawing>
-                              <wp:inline distT="0" distB="0" distL="0" distR="0" wp14:anchorId="1C923129" wp14:editId="2F74C092">
-                                <wp:extent cx="2647315" cy="358140"/>
+                              <wp:inline distT="0" distB="0" distL="0" distR="0" wp14:anchorId="0E4A0CD3" wp14:editId="72181DEB">
+                                <wp:extent cx="2647950" cy="361950"/>
                                 <wp:effectExtent l="0" t="0" r="0" b="0"/>
-                                <wp:docPr id="2" name="Picture 2"/>
+                                <wp:docPr id="3" name="Picture 2"/>
                                 <wp:cNvGraphicFramePr>
-                                  <a:graphicFrameLocks xmlns:a="http://schemas.openxmlformats.org/drawingml/2006/main"/>
+                                  <a:graphicFrameLocks xmlns:a="http://schemas.openxmlformats.org/drawingml/2006/main" noChangeAspect="1"/>
                                 </wp:cNvGraphicFramePr>
                                 <a:graphic xmlns:a="http://schemas.openxmlformats.org/drawingml/2006/main">
                                   <a:graphicData uri="http://schemas.openxmlformats.org/drawingml/2006/picture">
@@ -891,7 +577,7 @@
                                       <pic:nvPicPr>
                                         <pic:cNvPr id="0" name="Picture 2"/>
                                         <pic:cNvPicPr>
-                                          <a:picLocks/>
+                                          <a:picLocks noChangeAspect="1" noChangeArrowheads="1"/>
                                         </pic:cNvPicPr>
                                       </pic:nvPicPr>
                                       <pic:blipFill>
@@ -910,7 +596,7 @@
                                       <pic:spPr bwMode="auto">
                                         <a:xfrm>
                                           <a:off x="0" y="0"/>
-                                          <a:ext cx="2647315" cy="358140"/>
+                                          <a:ext cx="2647950" cy="361950"/>
                                         </a:xfrm>
                                         <a:prstGeom prst="rect">
                                           <a:avLst/>
@@ -946,8 +632,7 @@
         </mc:Choice>
         <mc:Fallback>
           <w:pict>
-            <v:shape id="Text Box 4" o:spid="_x0000_s1027" type="#_x0000_t202" style="position:absolute;left:0;text-align:left;margin-left:-9pt;margin-top:-2.2pt;width:238.1pt;height:46.3pt;z-index:251657216;visibility:visible;mso-wrap-style:square;mso-width-percent:0;mso-height-percent:0;mso-wrap-distance-left:9pt;mso-wrap-distance-top:0;mso-wrap-distance-right:9pt;mso-wrap-distance-bottom:0;mso-position-horizontal:absolute;mso-position-horizontal-relative:text;mso-position-vertical:absolute;mso-position-vertical-relative:text;mso-width-percent:0;mso-height-percent:0;mso-width-relative:page;mso-height-relative:page;v-text-anchor:top" o:gfxdata="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" stroked="f">
-              <v:path arrowok="t"/>
+            <v:shape w14:anchorId="59F68482" id="Text Box 4" o:spid="_x0000_s1027" type="#_x0000_t202" style="position:absolute;left:0;text-align:left;margin-left:-9pt;margin-top:-2.2pt;width:238.1pt;height:46.3pt;z-index:251657216;visibility:visible;mso-wrap-style:square;mso-width-percent:0;mso-height-percent:0;mso-wrap-distance-left:9pt;mso-wrap-distance-top:0;mso-wrap-distance-right:9pt;mso-wrap-distance-bottom:0;mso-position-horizontal:absolute;mso-position-horizontal-relative:text;mso-position-vertical:absolute;mso-position-vertical-relative:text;mso-width-percent:0;mso-height-percent:0;mso-width-relative:page;mso-height-relative:page;v-text-anchor:top" o:gfxdata="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" stroked="f">
               <v:textbox>
                 <w:txbxContent>
                   <w:p>
@@ -956,12 +641,12 @@
                         <w:noProof/>
                       </w:rPr>
                       <w:drawing>
-                        <wp:inline distT="0" distB="0" distL="0" distR="0">
-                          <wp:extent cx="2647315" cy="358140"/>
+                        <wp:inline distT="0" distB="0" distL="0" distR="0" wp14:anchorId="0E4A0CD3" wp14:editId="72181DEB">
+                          <wp:extent cx="2647950" cy="361950"/>
                           <wp:effectExtent l="0" t="0" r="0" b="0"/>
-                          <wp:docPr id="2" name="Picture 2"/>
+                          <wp:docPr id="3" name="Picture 2"/>
                           <wp:cNvGraphicFramePr>
-                            <a:graphicFrameLocks xmlns:a="http://schemas.openxmlformats.org/drawingml/2006/main"/>
+                            <a:graphicFrameLocks xmlns:a="http://schemas.openxmlformats.org/drawingml/2006/main" noChangeAspect="1"/>
                           </wp:cNvGraphicFramePr>
                           <a:graphic xmlns:a="http://schemas.openxmlformats.org/drawingml/2006/main">
                             <a:graphicData uri="http://schemas.openxmlformats.org/drawingml/2006/picture">
@@ -969,7 +654,7 @@
                                 <pic:nvPicPr>
                                   <pic:cNvPr id="0" name="Picture 2"/>
                                   <pic:cNvPicPr>
-                                    <a:picLocks/>
+                                    <a:picLocks noChangeAspect="1" noChangeArrowheads="1"/>
                                   </pic:cNvPicPr>
                                 </pic:nvPicPr>
                                 <pic:blipFill>
@@ -988,7 +673,7 @@
                                 <pic:spPr bwMode="auto">
                                   <a:xfrm>
                                     <a:off x="0" y="0"/>
-                                    <a:ext cx="2647315" cy="358140"/>
+                                    <a:ext cx="2647950" cy="361950"/>
                                   </a:xfrm>
                                   <a:prstGeom prst="rect">
                                     <a:avLst/>
@@ -1022,8 +707,18 @@
 </w:ftr>
 </file>
 
+<file path=word/footer3.xml><?xml version="1.0" encoding="utf-8"?>
+<w:ftr xmlns:wpc="http://schemas.microsoft.com/office/word/2010/wordprocessingCanvas" xmlns:cx="http://schemas.microsoft.com/office/drawing/2014/chartex" xmlns:cx1="http://schemas.microsoft.com/office/drawing/2015/9/8/chartex" xmlns:cx2="http://schemas.microsoft.com/office/drawing/2015/10/21/chartex" xmlns:cx3="http://schemas.microsoft.com/office/drawing/2016/5/9/chartex" xmlns:cx4="http://schemas.microsoft.com/office/drawing/2016/5/10/chartex" xmlns:cx5="http://schemas.microsoft.com/office/drawing/2016/5/11/chartex" xmlns:cx6="http://schemas.microsoft.com/office/drawing/2016/5/12/chartex" xmlns:cx7="http://schemas.microsoft.com/office/drawing/2016/5/13/chartex" xmlns:cx8="http://schemas.microsoft.com/office/drawing/2016/5/14/chartex" xmlns:mc="http://schemas.openxmlformats.org/markup-compatibility/2006" xmlns:aink="http://schemas.microsoft.com/office/drawing/2016/ink" xmlns:am3d="http://schemas.microsoft.com/office/drawing/2017/model3d" xmlns:o="urn:schemas-microsoft-com:office:office" xmlns:oel="http://schemas.microsoft.com/office/2019/extlst" xmlns:r="http://schemas.openxmlformats.org/officeDocument/2006/relationships" xmlns:m="http://schemas.openxmlformats.org/officeDocument/2006/math" xmlns:v="urn:schemas-microsoft-com:vml" xmlns:wp14="http://schemas.microsoft.com/office/word/2010/wordprocessingDrawing" xmlns:wp="http://schemas.openxmlformats.org/drawingml/2006/wordprocessingDrawing" xmlns:w10="urn:schemas-microsoft-com:office:word" xmlns:w="http://schemas.openxmlformats.org/wordprocessingml/2006/main" xmlns:w14="http://schemas.microsoft.com/office/word/2010/wordml" xmlns:w15="http://schemas.microsoft.com/office/word/2012/wordml" xmlns:w16cex="http://schemas.microsoft.com/office/word/2018/wordml/cex" xmlns:w16cid="http://schemas.microsoft.com/office/word/2016/wordml/cid" xmlns:w16="http://schemas.microsoft.com/office/word/2018/wordml" xmlns:w16sdtdh="http://schemas.microsoft.com/office/word/2020/wordml/sdtdatahash" xmlns:w16se="http://schemas.microsoft.com/office/word/2015/wordml/symex" xmlns:wpg="http://schemas.microsoft.com/office/word/2010/wordprocessingGroup" xmlns:wpi="http://schemas.microsoft.com/office/word/2010/wordprocessingInk" xmlns:wne="http://schemas.microsoft.com/office/word/2006/wordml" xmlns:wps="http://schemas.microsoft.com/office/word/2010/wordprocessingShape" mc:Ignorable="w14 w15 w16se w16cid w16 w16cex w16sdtdh wp14">
+  <w:p>
+    <w:pPr>
+      <w:pStyle w:val="Footer"/>
+    </w:pPr>
+  </w:p>
+</w:ftr>
+</file>
+
 <file path=word/footnotes.xml><?xml version="1.0" encoding="utf-8"?>
-<w:footnotes xmlns:wpc="http://schemas.microsoft.com/office/word/2010/wordprocessingCanvas" xmlns:cx="http://schemas.microsoft.com/office/drawing/2014/chartex" xmlns:cx1="http://schemas.microsoft.com/office/drawing/2015/9/8/chartex" xmlns:cx2="http://schemas.microsoft.com/office/drawing/2015/10/21/chartex" xmlns:cx3="http://schemas.microsoft.com/office/drawing/2016/5/9/chartex" xmlns:cx4="http://schemas.microsoft.com/office/drawing/2016/5/10/chartex" xmlns:cx5="http://schemas.microsoft.com/office/drawing/2016/5/11/chartex" xmlns:cx6="http://schemas.microsoft.com/office/drawing/2016/5/12/chartex" xmlns:cx7="http://schemas.microsoft.com/office/drawing/2016/5/13/chartex" xmlns:cx8="http://schemas.microsoft.com/office/drawing/2016/5/14/chartex" xmlns:mc="http://schemas.openxmlformats.org/markup-compatibility/2006" xmlns:aink="http://schemas.microsoft.com/office/drawing/2016/ink" xmlns:am3d="http://schemas.microsoft.com/office/drawing/2017/model3d" xmlns:o="urn:schemas-microsoft-com:office:office" xmlns:r="http://schemas.openxmlformats.org/officeDocument/2006/relationships" xmlns:m="http://schemas.openxmlformats.org/officeDocument/2006/math" xmlns:v="urn:schemas-microsoft-com:vml" xmlns:wp14="http://schemas.microsoft.com/office/word/2010/wordprocessingDrawing" xmlns:wp="http://schemas.openxmlformats.org/drawingml/2006/wordprocessingDrawing" xmlns:w10="urn:schemas-microsoft-com:office:word" xmlns:w="http://schemas.openxmlformats.org/wordprocessingml/2006/main" xmlns:w14="http://schemas.microsoft.com/office/word/2010/wordml" xmlns:w15="http://schemas.microsoft.com/office/word/2012/wordml" xmlns:w16cex="http://schemas.microsoft.com/office/word/2018/wordml/cex" xmlns:w16cid="http://schemas.microsoft.com/office/word/2016/wordml/cid" xmlns:w16="http://schemas.microsoft.com/office/word/2018/wordml" xmlns:w16se="http://schemas.microsoft.com/office/word/2015/wordml/symex" xmlns:wpg="http://schemas.microsoft.com/office/word/2010/wordprocessingGroup" xmlns:wpi="http://schemas.microsoft.com/office/word/2010/wordprocessingInk" xmlns:wne="http://schemas.microsoft.com/office/word/2006/wordml" xmlns:wps="http://schemas.microsoft.com/office/word/2010/wordprocessingShape" mc:Ignorable="w14 w15 w16se w16cid w16 w16cex wp14">
+<w:footnotes xmlns:wpc="http://schemas.microsoft.com/office/word/2010/wordprocessingCanvas" xmlns:cx="http://schemas.microsoft.com/office/drawing/2014/chartex" xmlns:cx1="http://schemas.microsoft.com/office/drawing/2015/9/8/chartex" xmlns:cx2="http://schemas.microsoft.com/office/drawing/2015/10/21/chartex" xmlns:cx3="http://schemas.microsoft.com/office/drawing/2016/5/9/chartex" xmlns:cx4="http://schemas.microsoft.com/office/drawing/2016/5/10/chartex" xmlns:cx5="http://schemas.microsoft.com/office/drawing/2016/5/11/chartex" xmlns:cx6="http://schemas.microsoft.com/office/drawing/2016/5/12/chartex" xmlns:cx7="http://schemas.microsoft.com/office/drawing/2016/5/13/chartex" xmlns:cx8="http://schemas.microsoft.com/office/drawing/2016/5/14/chartex" xmlns:mc="http://schemas.openxmlformats.org/markup-compatibility/2006" xmlns:aink="http://schemas.microsoft.com/office/drawing/2016/ink" xmlns:am3d="http://schemas.microsoft.com/office/drawing/2017/model3d" xmlns:o="urn:schemas-microsoft-com:office:office" xmlns:oel="http://schemas.microsoft.com/office/2019/extlst" xmlns:r="http://schemas.openxmlformats.org/officeDocument/2006/relationships" xmlns:m="http://schemas.openxmlformats.org/officeDocument/2006/math" xmlns:v="urn:schemas-microsoft-com:vml" xmlns:wp14="http://schemas.microsoft.com/office/word/2010/wordprocessingDrawing" xmlns:wp="http://schemas.openxmlformats.org/drawingml/2006/wordprocessingDrawing" xmlns:w10="urn:schemas-microsoft-com:office:word" xmlns:w="http://schemas.openxmlformats.org/wordprocessingml/2006/main" xmlns:w14="http://schemas.microsoft.com/office/word/2010/wordml" xmlns:w15="http://schemas.microsoft.com/office/word/2012/wordml" xmlns:w16cex="http://schemas.microsoft.com/office/word/2018/wordml/cex" xmlns:w16cid="http://schemas.microsoft.com/office/word/2016/wordml/cid" xmlns:w16="http://schemas.microsoft.com/office/word/2018/wordml" xmlns:w16sdtdh="http://schemas.microsoft.com/office/word/2020/wordml/sdtdatahash" xmlns:w16se="http://schemas.microsoft.com/office/word/2015/wordml/symex" xmlns:wpg="http://schemas.microsoft.com/office/word/2010/wordprocessingGroup" xmlns:wpi="http://schemas.microsoft.com/office/word/2010/wordprocessingInk" xmlns:wne="http://schemas.microsoft.com/office/word/2006/wordml" xmlns:wps="http://schemas.microsoft.com/office/word/2010/wordprocessingShape" mc:Ignorable="w14 w15 w16se w16cid w16 w16cex w16sdtdh wp14">
   <w:footnote w:type="separator" w:id="-1">
     <w:p>
       <w:r>
@@ -1042,7 +737,27 @@
 </file>
 
 <file path=word/header1.xml><?xml version="1.0" encoding="utf-8"?>
-<w:hdr xmlns:wpc="http://schemas.microsoft.com/office/word/2010/wordprocessingCanvas" xmlns:cx="http://schemas.microsoft.com/office/drawing/2014/chartex" xmlns:cx1="http://schemas.microsoft.com/office/drawing/2015/9/8/chartex" xmlns:cx2="http://schemas.microsoft.com/office/drawing/2015/10/21/chartex" xmlns:cx3="http://schemas.microsoft.com/office/drawing/2016/5/9/chartex" xmlns:cx4="http://schemas.microsoft.com/office/drawing/2016/5/10/chartex" xmlns:cx5="http://schemas.microsoft.com/office/drawing/2016/5/11/chartex" xmlns:cx6="http://schemas.microsoft.com/office/drawing/2016/5/12/chartex" xmlns:cx7="http://schemas.microsoft.com/office/drawing/2016/5/13/chartex" xmlns:cx8="http://schemas.microsoft.com/office/drawing/2016/5/14/chartex" xmlns:mc="http://schemas.openxmlformats.org/markup-compatibility/2006" xmlns:aink="http://schemas.microsoft.com/office/drawing/2016/ink" xmlns:am3d="http://schemas.microsoft.com/office/drawing/2017/model3d" xmlns:o="urn:schemas-microsoft-com:office:office" xmlns:r="http://schemas.openxmlformats.org/officeDocument/2006/relationships" xmlns:m="http://schemas.openxmlformats.org/officeDocument/2006/math" xmlns:v="urn:schemas-microsoft-com:vml" xmlns:wp14="http://schemas.microsoft.com/office/word/2010/wordprocessingDrawing" xmlns:wp="http://schemas.openxmlformats.org/drawingml/2006/wordprocessingDrawing" xmlns:w10="urn:schemas-microsoft-com:office:word" xmlns:w="http://schemas.openxmlformats.org/wordprocessingml/2006/main" xmlns:w14="http://schemas.microsoft.com/office/word/2010/wordml" xmlns:w15="http://schemas.microsoft.com/office/word/2012/wordml" xmlns:w16cex="http://schemas.microsoft.com/office/word/2018/wordml/cex" xmlns:w16cid="http://schemas.microsoft.com/office/word/2016/wordml/cid" xmlns:w16="http://schemas.microsoft.com/office/word/2018/wordml" xmlns:w16se="http://schemas.microsoft.com/office/word/2015/wordml/symex" xmlns:wpg="http://schemas.microsoft.com/office/word/2010/wordprocessingGroup" xmlns:wpi="http://schemas.microsoft.com/office/word/2010/wordprocessingInk" xmlns:wne="http://schemas.microsoft.com/office/word/2006/wordml" xmlns:wps="http://schemas.microsoft.com/office/word/2010/wordprocessingShape" mc:Ignorable="w14 w15 w16se w16cid w16 w16cex wp14">
+<w:hdr xmlns:wpc="http://schemas.microsoft.com/office/word/2010/wordprocessingCanvas" xmlns:cx="http://schemas.microsoft.com/office/drawing/2014/chartex" xmlns:cx1="http://schemas.microsoft.com/office/drawing/2015/9/8/chartex" xmlns:cx2="http://schemas.microsoft.com/office/drawing/2015/10/21/chartex" xmlns:cx3="http://schemas.microsoft.com/office/drawing/2016/5/9/chartex" xmlns:cx4="http://schemas.microsoft.com/office/drawing/2016/5/10/chartex" xmlns:cx5="http://schemas.microsoft.com/office/drawing/2016/5/11/chartex" xmlns:cx6="http://schemas.microsoft.com/office/drawing/2016/5/12/chartex" xmlns:cx7="http://schemas.microsoft.com/office/drawing/2016/5/13/chartex" xmlns:cx8="http://schemas.microsoft.com/office/drawing/2016/5/14/chartex" xmlns:mc="http://schemas.openxmlformats.org/markup-compatibility/2006" xmlns:aink="http://schemas.microsoft.com/office/drawing/2016/ink" xmlns:am3d="http://schemas.microsoft.com/office/drawing/2017/model3d" xmlns:o="urn:schemas-microsoft-com:office:office" xmlns:oel="http://schemas.microsoft.com/office/2019/extlst" xmlns:r="http://schemas.openxmlformats.org/officeDocument/2006/relationships" xmlns:m="http://schemas.openxmlformats.org/officeDocument/2006/math" xmlns:v="urn:schemas-microsoft-com:vml" xmlns:wp14="http://schemas.microsoft.com/office/word/2010/wordprocessingDrawing" xmlns:wp="http://schemas.openxmlformats.org/drawingml/2006/wordprocessingDrawing" xmlns:w10="urn:schemas-microsoft-com:office:word" xmlns:w="http://schemas.openxmlformats.org/wordprocessingml/2006/main" xmlns:w14="http://schemas.microsoft.com/office/word/2010/wordml" xmlns:w15="http://schemas.microsoft.com/office/word/2012/wordml" xmlns:w16cex="http://schemas.microsoft.com/office/word/2018/wordml/cex" xmlns:w16cid="http://schemas.microsoft.com/office/word/2016/wordml/cid" xmlns:w16="http://schemas.microsoft.com/office/word/2018/wordml" xmlns:w16sdtdh="http://schemas.microsoft.com/office/word/2020/wordml/sdtdatahash" xmlns:w16se="http://schemas.microsoft.com/office/word/2015/wordml/symex" xmlns:wpg="http://schemas.microsoft.com/office/word/2010/wordprocessingGroup" xmlns:wpi="http://schemas.microsoft.com/office/word/2010/wordprocessingInk" xmlns:wne="http://schemas.microsoft.com/office/word/2006/wordml" xmlns:wps="http://schemas.microsoft.com/office/word/2010/wordprocessingShape" mc:Ignorable="w14 w15 w16se w16cid w16 w16cex w16sdtdh wp14">
+  <w:p>
+    <w:pPr>
+      <w:pStyle w:val="Header"/>
+    </w:pPr>
+  </w:p>
+</w:hdr>
+</file>
+
+<file path=word/header2.xml><?xml version="1.0" encoding="utf-8"?>
+<w:hdr xmlns:wpc="http://schemas.microsoft.com/office/word/2010/wordprocessingCanvas" xmlns:cx="http://schemas.microsoft.com/office/drawing/2014/chartex" xmlns:cx1="http://schemas.microsoft.com/office/drawing/2015/9/8/chartex" xmlns:cx2="http://schemas.microsoft.com/office/drawing/2015/10/21/chartex" xmlns:cx3="http://schemas.microsoft.com/office/drawing/2016/5/9/chartex" xmlns:cx4="http://schemas.microsoft.com/office/drawing/2016/5/10/chartex" xmlns:cx5="http://schemas.microsoft.com/office/drawing/2016/5/11/chartex" xmlns:cx6="http://schemas.microsoft.com/office/drawing/2016/5/12/chartex" xmlns:cx7="http://schemas.microsoft.com/office/drawing/2016/5/13/chartex" xmlns:cx8="http://schemas.microsoft.com/office/drawing/2016/5/14/chartex" xmlns:mc="http://schemas.openxmlformats.org/markup-compatibility/2006" xmlns:aink="http://schemas.microsoft.com/office/drawing/2016/ink" xmlns:am3d="http://schemas.microsoft.com/office/drawing/2017/model3d" xmlns:o="urn:schemas-microsoft-com:office:office" xmlns:oel="http://schemas.microsoft.com/office/2019/extlst" xmlns:r="http://schemas.openxmlformats.org/officeDocument/2006/relationships" xmlns:m="http://schemas.openxmlformats.org/officeDocument/2006/math" xmlns:v="urn:schemas-microsoft-com:vml" xmlns:wp14="http://schemas.microsoft.com/office/word/2010/wordprocessingDrawing" xmlns:wp="http://schemas.openxmlformats.org/drawingml/2006/wordprocessingDrawing" xmlns:w10="urn:schemas-microsoft-com:office:word" xmlns:w="http://schemas.openxmlformats.org/wordprocessingml/2006/main" xmlns:w14="http://schemas.microsoft.com/office/word/2010/wordml" xmlns:w15="http://schemas.microsoft.com/office/word/2012/wordml" xmlns:w16cex="http://schemas.microsoft.com/office/word/2018/wordml/cex" xmlns:w16cid="http://schemas.microsoft.com/office/word/2016/wordml/cid" xmlns:w16="http://schemas.microsoft.com/office/word/2018/wordml" xmlns:w16sdtdh="http://schemas.microsoft.com/office/word/2020/wordml/sdtdatahash" xmlns:w16se="http://schemas.microsoft.com/office/word/2015/wordml/symex" xmlns:wpg="http://schemas.microsoft.com/office/word/2010/wordprocessingGroup" xmlns:wpi="http://schemas.microsoft.com/office/word/2010/wordprocessingInk" xmlns:wne="http://schemas.microsoft.com/office/word/2006/wordml" xmlns:wps="http://schemas.microsoft.com/office/word/2010/wordprocessingShape" mc:Ignorable="w14 w15 w16se w16cid w16 w16cex w16sdtdh wp14">
+  <w:p>
+    <w:pPr>
+      <w:pStyle w:val="Header"/>
+    </w:pPr>
+  </w:p>
+</w:hdr>
+</file>
+
+<file path=word/header3.xml><?xml version="1.0" encoding="utf-8"?>
+<w:hdr xmlns:wpc="http://schemas.microsoft.com/office/word/2010/wordprocessingCanvas" xmlns:cx="http://schemas.microsoft.com/office/drawing/2014/chartex" xmlns:cx1="http://schemas.microsoft.com/office/drawing/2015/9/8/chartex" xmlns:cx2="http://schemas.microsoft.com/office/drawing/2015/10/21/chartex" xmlns:cx3="http://schemas.microsoft.com/office/drawing/2016/5/9/chartex" xmlns:cx4="http://schemas.microsoft.com/office/drawing/2016/5/10/chartex" xmlns:cx5="http://schemas.microsoft.com/office/drawing/2016/5/11/chartex" xmlns:cx6="http://schemas.microsoft.com/office/drawing/2016/5/12/chartex" xmlns:cx7="http://schemas.microsoft.com/office/drawing/2016/5/13/chartex" xmlns:cx8="http://schemas.microsoft.com/office/drawing/2016/5/14/chartex" xmlns:mc="http://schemas.openxmlformats.org/markup-compatibility/2006" xmlns:aink="http://schemas.microsoft.com/office/drawing/2016/ink" xmlns:am3d="http://schemas.microsoft.com/office/drawing/2017/model3d" xmlns:o="urn:schemas-microsoft-com:office:office" xmlns:oel="http://schemas.microsoft.com/office/2019/extlst" xmlns:r="http://schemas.openxmlformats.org/officeDocument/2006/relationships" xmlns:m="http://schemas.openxmlformats.org/officeDocument/2006/math" xmlns:v="urn:schemas-microsoft-com:vml" xmlns:wp14="http://schemas.microsoft.com/office/word/2010/wordprocessingDrawing" xmlns:wp="http://schemas.openxmlformats.org/drawingml/2006/wordprocessingDrawing" xmlns:w10="urn:schemas-microsoft-com:office:word" xmlns:w="http://schemas.openxmlformats.org/wordprocessingml/2006/main" xmlns:w14="http://schemas.microsoft.com/office/word/2010/wordml" xmlns:w15="http://schemas.microsoft.com/office/word/2012/wordml" xmlns:w16cex="http://schemas.microsoft.com/office/word/2018/wordml/cex" xmlns:w16cid="http://schemas.microsoft.com/office/word/2016/wordml/cid" xmlns:w16="http://schemas.microsoft.com/office/word/2018/wordml" xmlns:w16sdtdh="http://schemas.microsoft.com/office/word/2020/wordml/sdtdatahash" xmlns:w16se="http://schemas.microsoft.com/office/word/2015/wordml/symex" xmlns:wpg="http://schemas.microsoft.com/office/word/2010/wordprocessingGroup" xmlns:wpi="http://schemas.microsoft.com/office/word/2010/wordprocessingInk" xmlns:wne="http://schemas.microsoft.com/office/word/2006/wordml" xmlns:wps="http://schemas.microsoft.com/office/word/2010/wordprocessingShape" mc:Ignorable="w14 w15 w16se w16cid w16 w16cex w16sdtdh wp14">
   <w:p>
     <w:pPr>
       <w:pStyle w:val="Header"/>
@@ -1052,7 +767,7 @@
 </file>
 
 <file path=word/numbering.xml><?xml version="1.0" encoding="utf-8"?>
-<w:numbering xmlns:wpc="http://schemas.microsoft.com/office/word/2010/wordprocessingCanvas" xmlns:cx="http://schemas.microsoft.com/office/drawing/2014/chartex" xmlns:cx1="http://schemas.microsoft.com/office/drawing/2015/9/8/chartex" xmlns:cx2="http://schemas.microsoft.com/office/drawing/2015/10/21/chartex" xmlns:cx3="http://schemas.microsoft.com/office/drawing/2016/5/9/chartex" xmlns:cx4="http://schemas.microsoft.com/office/drawing/2016/5/10/chartex" xmlns:cx5="http://schemas.microsoft.com/office/drawing/2016/5/11/chartex" xmlns:cx6="http://schemas.microsoft.com/office/drawing/2016/5/12/chartex" xmlns:cx7="http://schemas.microsoft.com/office/drawing/2016/5/13/chartex" xmlns:cx8="http://schemas.microsoft.com/office/drawing/2016/5/14/chartex" xmlns:mc="http://schemas.openxmlformats.org/markup-compatibility/2006" xmlns:aink="http://schemas.microsoft.com/office/drawing/2016/ink" xmlns:am3d="http://schemas.microsoft.com/office/drawing/2017/model3d" xmlns:o="urn:schemas-microsoft-com:office:office" xmlns:r="http://schemas.openxmlformats.org/officeDocument/2006/relationships" xmlns:m="http://schemas.openxmlformats.org/officeDocument/2006/math" xmlns:v="urn:schemas-microsoft-com:vml" xmlns:wp14="http://schemas.microsoft.com/office/word/2010/wordprocessingDrawing" xmlns:wp="http://schemas.openxmlformats.org/drawingml/2006/wordprocessingDrawing" xmlns:w10="urn:schemas-microsoft-com:office:word" xmlns:w="http://schemas.openxmlformats.org/wordprocessingml/2006/main" xmlns:w14="http://schemas.microsoft.com/office/word/2010/wordml" xmlns:w15="http://schemas.microsoft.com/office/word/2012/wordml" xmlns:w16cex="http://schemas.microsoft.com/office/word/2018/wordml/cex" xmlns:w16cid="http://schemas.microsoft.com/office/word/2016/wordml/cid" xmlns:w16="http://schemas.microsoft.com/office/word/2018/wordml" xmlns:w16se="http://schemas.microsoft.com/office/word/2015/wordml/symex" xmlns:wpg="http://schemas.microsoft.com/office/word/2010/wordprocessingGroup" xmlns:wpi="http://schemas.microsoft.com/office/word/2010/wordprocessingInk" xmlns:wne="http://schemas.microsoft.com/office/word/2006/wordml" xmlns:wps="http://schemas.microsoft.com/office/word/2010/wordprocessingShape" mc:Ignorable="w14 w15 w16se w16cid w16 w16cex wp14">
+<w:numbering xmlns:wpc="http://schemas.microsoft.com/office/word/2010/wordprocessingCanvas" xmlns:cx="http://schemas.microsoft.com/office/drawing/2014/chartex" xmlns:cx1="http://schemas.microsoft.com/office/drawing/2015/9/8/chartex" xmlns:cx2="http://schemas.microsoft.com/office/drawing/2015/10/21/chartex" xmlns:cx3="http://schemas.microsoft.com/office/drawing/2016/5/9/chartex" xmlns:cx4="http://schemas.microsoft.com/office/drawing/2016/5/10/chartex" xmlns:cx5="http://schemas.microsoft.com/office/drawing/2016/5/11/chartex" xmlns:cx6="http://schemas.microsoft.com/office/drawing/2016/5/12/chartex" xmlns:cx7="http://schemas.microsoft.com/office/drawing/2016/5/13/chartex" xmlns:cx8="http://schemas.microsoft.com/office/drawing/2016/5/14/chartex" xmlns:mc="http://schemas.openxmlformats.org/markup-compatibility/2006" xmlns:aink="http://schemas.microsoft.com/office/drawing/2016/ink" xmlns:am3d="http://schemas.microsoft.com/office/drawing/2017/model3d" xmlns:o="urn:schemas-microsoft-com:office:office" xmlns:oel="http://schemas.microsoft.com/office/2019/extlst" xmlns:r="http://schemas.openxmlformats.org/officeDocument/2006/relationships" xmlns:m="http://schemas.openxmlformats.org/officeDocument/2006/math" xmlns:v="urn:schemas-microsoft-com:vml" xmlns:wp14="http://schemas.microsoft.com/office/word/2010/wordprocessingDrawing" xmlns:wp="http://schemas.openxmlformats.org/drawingml/2006/wordprocessingDrawing" xmlns:w10="urn:schemas-microsoft-com:office:word" xmlns:w="http://schemas.openxmlformats.org/wordprocessingml/2006/main" xmlns:w14="http://schemas.microsoft.com/office/word/2010/wordml" xmlns:w15="http://schemas.microsoft.com/office/word/2012/wordml" xmlns:w16cex="http://schemas.microsoft.com/office/word/2018/wordml/cex" xmlns:w16cid="http://schemas.microsoft.com/office/word/2016/wordml/cid" xmlns:w16="http://schemas.microsoft.com/office/word/2018/wordml" xmlns:w16sdtdh="http://schemas.microsoft.com/office/word/2020/wordml/sdtdatahash" xmlns:w16se="http://schemas.microsoft.com/office/word/2015/wordml/symex" xmlns:wpg="http://schemas.microsoft.com/office/word/2010/wordprocessingGroup" xmlns:wpi="http://schemas.microsoft.com/office/word/2010/wordprocessingInk" xmlns:wne="http://schemas.microsoft.com/office/word/2006/wordml" xmlns:wps="http://schemas.microsoft.com/office/word/2010/wordprocessingShape" mc:Ignorable="w14 w15 w16se w16cid w16 w16cex w16sdtdh wp14">
   <w:abstractNum w:abstractNumId="0" w15:restartNumberingAfterBreak="0">
     <w:nsid w:val="3E2C6671"/>
     <w:multiLevelType w:val="hybridMultilevel"/>
@@ -1166,19 +881,19 @@
       </w:pPr>
     </w:lvl>
   </w:abstractNum>
-  <w:num w:numId="1">
+  <w:num w:numId="1" w16cid:durableId="1068847849">
     <w:abstractNumId w:val="0"/>
   </w:num>
 </w:numbering>
 </file>
 
 <file path=word/styles.xml><?xml version="1.0" encoding="utf-8"?>
-<w:styles xmlns:mc="http://schemas.openxmlformats.org/markup-compatibility/2006" xmlns:r="http://schemas.openxmlformats.org/officeDocument/2006/relationships" xmlns:w="http://schemas.openxmlformats.org/wordprocessingml/2006/main" xmlns:w14="http://schemas.microsoft.com/office/word/2010/wordml" xmlns:w15="http://schemas.microsoft.com/office/word/2012/wordml" xmlns:w16cex="http://schemas.microsoft.com/office/word/2018/wordml/cex" xmlns:w16cid="http://schemas.microsoft.com/office/word/2016/wordml/cid" xmlns:w16="http://schemas.microsoft.com/office/word/2018/wordml" xmlns:w16se="http://schemas.microsoft.com/office/word/2015/wordml/symex" mc:Ignorable="w14 w15 w16se w16cid w16 w16cex">
+<w:styles xmlns:mc="http://schemas.openxmlformats.org/markup-compatibility/2006" xmlns:r="http://schemas.openxmlformats.org/officeDocument/2006/relationships" xmlns:w="http://schemas.openxmlformats.org/wordprocessingml/2006/main" xmlns:w14="http://schemas.microsoft.com/office/word/2010/wordml" xmlns:w15="http://schemas.microsoft.com/office/word/2012/wordml" xmlns:w16cex="http://schemas.microsoft.com/office/word/2018/wordml/cex" xmlns:w16cid="http://schemas.microsoft.com/office/word/2016/wordml/cid" xmlns:w16="http://schemas.microsoft.com/office/word/2018/wordml" xmlns:w16sdtdh="http://schemas.microsoft.com/office/word/2020/wordml/sdtdatahash" xmlns:w16se="http://schemas.microsoft.com/office/word/2015/wordml/symex" mc:Ignorable="w14 w15 w16se w16cid w16 w16cex w16sdtdh">
   <w:docDefaults>
     <w:rPrDefault>
       <w:rPr>
         <w:rFonts w:ascii="Times New Roman" w:eastAsia="Times New Roman" w:hAnsi="Times New Roman" w:cs="Times New Roman"/>
-        <w:lang w:val="en-CA" w:eastAsia="en-US" w:bidi="ar-SA"/>
+        <w:lang w:val="en-CA" w:eastAsia="en-CA" w:bidi="ar-SA"/>
       </w:rPr>
     </w:rPrDefault>
     <w:pPrDefault/>
@@ -1567,7 +1282,7 @@
     <w:rPr>
       <w:sz w:val="24"/>
       <w:szCs w:val="24"/>
-      <w:lang w:val="en-US"/>
+      <w:lang w:val="en-US" w:eastAsia="en-US"/>
     </w:rPr>
   </w:style>
   <w:style w:type="character" w:default="1" w:styleId="DefaultParagraphFont">
@@ -1647,7 +1362,6 @@
   </w:style>
   <w:style w:type="character" w:styleId="Hyperlink">
     <w:name w:val="Hyperlink"/>
-    <w:basedOn w:val="DefaultParagraphFont"/>
     <w:rsid w:val="00DE6AF7"/>
     <w:rPr>
       <w:color w:val="0000FF"/>
@@ -1656,7 +1370,6 @@
   </w:style>
   <w:style w:type="character" w:styleId="FollowedHyperlink">
     <w:name w:val="FollowedHyperlink"/>
-    <w:basedOn w:val="DefaultParagraphFont"/>
     <w:rsid w:val="00DE6AF7"/>
     <w:rPr>
       <w:color w:val="800080"/>
@@ -1665,7 +1378,6 @@
   </w:style>
   <w:style w:type="character" w:styleId="CommentReference">
     <w:name w:val="annotation reference"/>
-    <w:basedOn w:val="DefaultParagraphFont"/>
     <w:semiHidden/>
     <w:rsid w:val="007916FD"/>
     <w:rPr>

</xml_diff>